<commit_message>
Report and Notebook Completed. Presentation outstanding
</commit_message>
<xml_diff>
--- a/Capstone Project - Report revA.docx
+++ b/Capstone Project - Report revA.docx
@@ -4,13 +4,230 @@
   <w:body>
     <w:p>
       <w:pPr>
+        <w:jc w:val="center"/>
+        <w:rPr>
+          <w:b/>
+          <w:bCs/>
+          <w:sz w:val="44"/>
+          <w:szCs w:val="44"/>
+        </w:rPr>
+      </w:pPr>
+    </w:p>
+    <w:p>
+      <w:pPr>
+        <w:jc w:val="center"/>
+        <w:rPr>
+          <w:b/>
+          <w:bCs/>
+          <w:sz w:val="44"/>
+          <w:szCs w:val="44"/>
+        </w:rPr>
+      </w:pPr>
+    </w:p>
+    <w:p>
+      <w:pPr>
+        <w:jc w:val="center"/>
+        <w:rPr>
+          <w:b/>
+          <w:bCs/>
+          <w:sz w:val="44"/>
+          <w:szCs w:val="44"/>
+        </w:rPr>
+      </w:pPr>
+    </w:p>
+    <w:p>
+      <w:pPr>
+        <w:jc w:val="center"/>
+        <w:rPr>
+          <w:b/>
+          <w:bCs/>
+          <w:sz w:val="44"/>
+          <w:szCs w:val="44"/>
+        </w:rPr>
+      </w:pPr>
+    </w:p>
+    <w:p>
+      <w:pPr>
+        <w:jc w:val="center"/>
+        <w:rPr>
+          <w:b/>
+          <w:bCs/>
+          <w:sz w:val="44"/>
+          <w:szCs w:val="44"/>
+        </w:rPr>
+      </w:pPr>
+    </w:p>
+    <w:p>
+      <w:pPr>
+        <w:jc w:val="center"/>
+        <w:rPr>
+          <w:b/>
+          <w:bCs/>
+          <w:sz w:val="44"/>
+          <w:szCs w:val="44"/>
+        </w:rPr>
+      </w:pPr>
+      <w:r>
+        <w:rPr>
+          <w:b/>
+          <w:bCs/>
+          <w:sz w:val="44"/>
+          <w:szCs w:val="44"/>
+        </w:rPr>
+        <w:t>Coursera IBM Data Science Professional Certificate</w:t>
+      </w:r>
+      <w:r>
+        <w:rPr>
+          <w:b/>
+          <w:bCs/>
+          <w:sz w:val="44"/>
+          <w:szCs w:val="44"/>
+        </w:rPr>
+        <w:t>,</w:t>
+      </w:r>
+      <w:r>
+        <w:rPr>
+          <w:b/>
+          <w:bCs/>
+          <w:sz w:val="44"/>
+          <w:szCs w:val="44"/>
+        </w:rPr>
+        <w:t xml:space="preserve"> Capstone Project</w:t>
+      </w:r>
+      <w:r>
+        <w:rPr>
+          <w:b/>
+          <w:bCs/>
+          <w:sz w:val="44"/>
+          <w:szCs w:val="44"/>
+        </w:rPr>
+        <w:t>:</w:t>
+      </w:r>
+    </w:p>
+    <w:p>
+      <w:pPr>
+        <w:jc w:val="center"/>
+        <w:rPr>
+          <w:b/>
+          <w:bCs/>
+          <w:sz w:val="44"/>
+          <w:szCs w:val="44"/>
+        </w:rPr>
+      </w:pPr>
+    </w:p>
+    <w:p>
+      <w:pPr>
+        <w:jc w:val="center"/>
+        <w:rPr>
+          <w:b/>
+          <w:bCs/>
+          <w:sz w:val="44"/>
+          <w:szCs w:val="44"/>
+        </w:rPr>
+      </w:pPr>
+    </w:p>
+    <w:p>
+      <w:pPr>
+        <w:jc w:val="center"/>
+        <w:rPr>
+          <w:b/>
+          <w:bCs/>
+          <w:sz w:val="44"/>
+          <w:szCs w:val="44"/>
+        </w:rPr>
+      </w:pPr>
+      <w:r>
+        <w:rPr>
+          <w:b/>
+          <w:bCs/>
+          <w:sz w:val="44"/>
+          <w:szCs w:val="44"/>
+        </w:rPr>
+        <w:t>Geospatial Analysis of Poverty and Wealth Distributions in Manhattan Island</w:t>
+      </w:r>
+      <w:r>
+        <w:rPr>
+          <w:b/>
+          <w:bCs/>
+          <w:sz w:val="44"/>
+          <w:szCs w:val="44"/>
+        </w:rPr>
+        <w:t>, New York City</w:t>
+      </w:r>
+    </w:p>
+    <w:p/>
+    <w:p/>
+    <w:p/>
+    <w:p/>
+    <w:p/>
+    <w:p/>
+    <w:p/>
+    <w:p/>
+    <w:p/>
+    <w:p/>
+    <w:p/>
+    <w:p>
+      <w:pPr>
+        <w:rPr>
+          <w:b/>
+          <w:bCs/>
+          <w:sz w:val="36"/>
+          <w:szCs w:val="36"/>
+        </w:rPr>
+      </w:pPr>
+      <w:r>
+        <w:rPr>
+          <w:b/>
+          <w:bCs/>
+          <w:sz w:val="36"/>
+          <w:szCs w:val="36"/>
+        </w:rPr>
+        <w:t>Sunil Pakiri</w:t>
+      </w:r>
+    </w:p>
+    <w:p>
+      <w:pPr>
+        <w:rPr>
+          <w:b/>
+          <w:bCs/>
+          <w:sz w:val="36"/>
+          <w:szCs w:val="36"/>
+        </w:rPr>
+      </w:pPr>
+      <w:r>
+        <w:rPr>
+          <w:b/>
+          <w:bCs/>
+          <w:sz w:val="36"/>
+          <w:szCs w:val="36"/>
+        </w:rPr>
+        <w:t>21 June 2020</w:t>
+      </w:r>
+    </w:p>
+    <w:p>
+      <w:pPr>
         <w:pStyle w:val="Heading1"/>
-      </w:pPr>
-      <w:r>
+        <w:rPr>
+          <w:b w:val="0"/>
+          <w:bCs/>
+        </w:rPr>
+      </w:pPr>
+      <w:r>
+        <w:lastRenderedPageBreak/>
         <w:t>Introduction</w:t>
       </w:r>
       <w:r>
-        <w:t xml:space="preserve"> / Business Problem</w:t>
+        <w:t xml:space="preserve"> / Business</w:t>
+      </w:r>
+      <w:r>
+        <w:rPr>
+          <w:b w:val="0"/>
+          <w:bCs/>
+        </w:rPr>
+        <w:t xml:space="preserve"> </w:t>
+      </w:r>
+      <w:r>
+        <w:t>Problem</w:t>
       </w:r>
     </w:p>
     <w:p/>
@@ -56,10 +273,10 @@
         <w:jc w:val="both"/>
       </w:pPr>
       <w:r>
-        <w:t xml:space="preserve">However, as with all cities, wealth is often not equally distributed. Manhattan is </w:t>
-      </w:r>
-      <w:r>
-        <w:t xml:space="preserve">also a place with high </w:t>
+        <w:t xml:space="preserve">However, as with all cities, Manhattan is </w:t>
+      </w:r>
+      <w:r>
+        <w:t xml:space="preserve">a place with high </w:t>
       </w:r>
       <w:r>
         <w:t xml:space="preserve">income inequality. </w:t>
@@ -122,7 +339,28 @@
         <w:t xml:space="preserve">Income inequality and poverty are often fought on many fronts, such as minimum wage laws, better access to facilities, </w:t>
       </w:r>
       <w:r>
-        <w:t xml:space="preserve">access to job opportunities, etc. It is also found that the poverty and income inequality is geographically segregated (“the wrong side of the tracks” problem). </w:t>
+        <w:t>access to job opportunities, etc. It is also found that the poverty and income inequality is geographically segregated (“the wrong side of the tracks” problem).</w:t>
+      </w:r>
+      <w:r>
+        <w:t xml:space="preserve"> </w:t>
+      </w:r>
+      <w:r>
+        <w:t>With this in mind,</w:t>
+      </w:r>
+      <w:r>
+        <w:t xml:space="preserve"> the neighbourhoods of </w:t>
+      </w:r>
+      <w:r>
+        <w:t>Manhattan Island</w:t>
+      </w:r>
+      <w:r>
+        <w:t xml:space="preserve"> were studied</w:t>
+      </w:r>
+      <w:r>
+        <w:t xml:space="preserve"> to determine</w:t>
+      </w:r>
+      <w:r>
+        <w:t xml:space="preserve"> the geospatial distributions of wealth, quality of life and poverty. </w:t>
       </w:r>
     </w:p>
     <w:p>
@@ -131,13 +369,28 @@
         <w:jc w:val="both"/>
       </w:pPr>
       <w:r>
-        <w:t>With this in mind, I studied the neighbourhoods on Manhattan Island to determine the similarity of rich and poor neighbourhoods in terms of facilities and venues around each neighbourhood</w:t>
-      </w:r>
-      <w:r>
-        <w:t xml:space="preserve">. </w:t>
-      </w:r>
-      <w:r>
-        <w:t xml:space="preserve">I used the Foursquare API data to determine which venues/facilities are present in each neighbourhood and how they correlate to income levels. </w:t>
+        <w:t xml:space="preserve">The </w:t>
+      </w:r>
+      <w:r>
+        <w:t>similarity of rich and poor neighbourhoods in terms of facilities and venues around each neighbourhood</w:t>
+      </w:r>
+      <w:r>
+        <w:t xml:space="preserve"> was also studied</w:t>
+      </w:r>
+      <w:r>
+        <w:t>.</w:t>
+      </w:r>
+      <w:r>
+        <w:t xml:space="preserve"> The </w:t>
+      </w:r>
+      <w:r>
+        <w:t xml:space="preserve">Foursquare API data </w:t>
+      </w:r>
+      <w:r>
+        <w:t xml:space="preserve">was used </w:t>
+      </w:r>
+      <w:r>
+        <w:t xml:space="preserve">to determine which venues/facilities are present in each neighbourhood and how they correlate to income levels. </w:t>
       </w:r>
     </w:p>
     <w:p>
@@ -353,16 +606,7 @@
         <w:t>During the 2010 Census, the neighbourhoods were divided into Census Tracts. Census T</w:t>
       </w:r>
       <w:r>
-        <w:t>racts are statistical areas built from census block</w:t>
-      </w:r>
-      <w:r>
-        <w:t>-</w:t>
-      </w:r>
-      <w:r>
-        <w:t>groups that are designed to have an ideal size of 4,000 residents, with range of 1,200 to 8,000. </w:t>
-      </w:r>
-      <w:r>
-        <w:t xml:space="preserve">Due to the small sample sizes of the Census Tracts and the large number of tracts overall (2168 for all of New York City), it was decided to use an aggregated dataset. </w:t>
+        <w:t xml:space="preserve">racts are statistical areas built from census block-groups that are designed to have an ideal size of 4,000 residents, with range of 1,200 to 8,000. Due to the small sample sizes of the Census Tracts and the large number of tracts overall (2168 for all of New York City), it was decided to use an aggregated dataset. </w:t>
       </w:r>
     </w:p>
     <w:p>
@@ -514,28 +758,7 @@
         <w:t xml:space="preserve">The aggregation chosen was the </w:t>
       </w:r>
       <w:r>
-        <w:t>New York City Community Districts</w:t>
-      </w:r>
-      <w:r>
-        <w:t xml:space="preserve">. </w:t>
-      </w:r>
-      <w:r>
-        <w:t xml:space="preserve">Community Districts </w:t>
-      </w:r>
-      <w:r>
-        <w:t>were</w:t>
-      </w:r>
-      <w:r>
-        <w:t xml:space="preserve"> mandated by the city charter to review and monitor quality of life issues for New York City neighbo</w:t>
-      </w:r>
-      <w:r>
-        <w:t>u</w:t>
-      </w:r>
-      <w:r>
-        <w:t>rhoods.</w:t>
-      </w:r>
-      <w:r>
-        <w:t xml:space="preserve"> </w:t>
+        <w:t xml:space="preserve">New York City Community Districts. Community Districts were mandated by the city charter to review and monitor quality of life issues for New York City neighbourhoods. </w:t>
       </w:r>
       <w:r>
         <w:t>Each Community District</w:t>
@@ -599,14 +822,7 @@
           <w:b/>
           <w:bCs/>
         </w:rPr>
-        <w:t>2</w:t>
-      </w:r>
-      <w:r>
-        <w:rPr>
-          <w:b/>
-          <w:bCs/>
-        </w:rPr>
-        <w:t>010 New York City Census Tracts</w:t>
+        <w:t>2010 New York City Census Tracts</w:t>
       </w:r>
       <w:r>
         <w:t xml:space="preserve"> </w:t>
@@ -753,6 +969,221 @@
         <w:t xml:space="preserve">. </w:t>
       </w:r>
     </w:p>
+    <w:p>
+      <w:pPr>
+        <w:jc w:val="both"/>
+      </w:pPr>
+    </w:p>
+    <w:p>
+      <w:pPr>
+        <w:jc w:val="both"/>
+      </w:pPr>
+    </w:p>
+    <w:p>
+      <w:pPr>
+        <w:jc w:val="both"/>
+      </w:pPr>
+    </w:p>
+    <w:p>
+      <w:pPr>
+        <w:jc w:val="both"/>
+      </w:pPr>
+    </w:p>
+    <w:p>
+      <w:pPr>
+        <w:jc w:val="both"/>
+      </w:pPr>
+    </w:p>
+    <w:p>
+      <w:pPr>
+        <w:jc w:val="both"/>
+      </w:pPr>
+    </w:p>
+    <w:p>
+      <w:pPr>
+        <w:jc w:val="both"/>
+      </w:pPr>
+    </w:p>
+    <w:p>
+      <w:pPr>
+        <w:jc w:val="both"/>
+      </w:pPr>
+    </w:p>
+    <w:p>
+      <w:pPr>
+        <w:jc w:val="both"/>
+      </w:pPr>
+    </w:p>
+    <w:p>
+      <w:pPr>
+        <w:jc w:val="both"/>
+      </w:pPr>
+    </w:p>
+    <w:p>
+      <w:pPr>
+        <w:jc w:val="both"/>
+      </w:pPr>
+    </w:p>
+    <w:p>
+      <w:pPr>
+        <w:jc w:val="both"/>
+      </w:pPr>
+    </w:p>
+    <w:p>
+      <w:pPr>
+        <w:jc w:val="both"/>
+      </w:pPr>
+    </w:p>
+    <w:p>
+      <w:pPr>
+        <w:jc w:val="both"/>
+      </w:pPr>
+    </w:p>
+    <w:p>
+      <w:pPr>
+        <w:jc w:val="both"/>
+      </w:pPr>
+    </w:p>
+    <w:p>
+      <w:pPr>
+        <w:jc w:val="both"/>
+      </w:pPr>
+    </w:p>
+    <w:p>
+      <w:pPr>
+        <w:jc w:val="both"/>
+      </w:pPr>
+    </w:p>
+    <w:p>
+      <w:pPr>
+        <w:pStyle w:val="Heading1"/>
+      </w:pPr>
+      <w:r>
+        <w:lastRenderedPageBreak/>
+        <w:t>Methodology</w:t>
+      </w:r>
+    </w:p>
+    <w:p/>
+    <w:p/>
+    <w:p/>
+    <w:p/>
+    <w:p/>
+    <w:p/>
+    <w:p/>
+    <w:p/>
+    <w:p/>
+    <w:p/>
+    <w:p/>
+    <w:p/>
+    <w:p/>
+    <w:p/>
+    <w:p/>
+    <w:p/>
+    <w:p/>
+    <w:p/>
+    <w:p/>
+    <w:p/>
+    <w:p/>
+    <w:p/>
+    <w:p/>
+    <w:p/>
+    <w:p/>
+    <w:p/>
+    <w:p/>
+    <w:p/>
+    <w:p/>
+    <w:p/>
+    <w:p>
+      <w:pPr>
+        <w:pStyle w:val="Heading1"/>
+      </w:pPr>
+      <w:r>
+        <w:lastRenderedPageBreak/>
+        <w:t>Results</w:t>
+      </w:r>
+    </w:p>
+    <w:p/>
+    <w:p/>
+    <w:p/>
+    <w:p/>
+    <w:p/>
+    <w:p/>
+    <w:p/>
+    <w:p/>
+    <w:p/>
+    <w:p/>
+    <w:p/>
+    <w:p/>
+    <w:p/>
+    <w:p/>
+    <w:p/>
+    <w:p/>
+    <w:p/>
+    <w:p/>
+    <w:p/>
+    <w:p/>
+    <w:p/>
+    <w:p/>
+    <w:p/>
+    <w:p/>
+    <w:p/>
+    <w:p/>
+    <w:p/>
+    <w:p/>
+    <w:p/>
+    <w:p/>
+    <w:p>
+      <w:pPr>
+        <w:pStyle w:val="Heading1"/>
+      </w:pPr>
+      <w:r>
+        <w:lastRenderedPageBreak/>
+        <w:t>Discussion</w:t>
+      </w:r>
+    </w:p>
+    <w:p/>
+    <w:p/>
+    <w:p/>
+    <w:p/>
+    <w:p/>
+    <w:p/>
+    <w:p/>
+    <w:p/>
+    <w:p/>
+    <w:p/>
+    <w:p/>
+    <w:p/>
+    <w:p/>
+    <w:p/>
+    <w:p/>
+    <w:p/>
+    <w:p/>
+    <w:p/>
+    <w:p/>
+    <w:p/>
+    <w:p/>
+    <w:p/>
+    <w:p/>
+    <w:p/>
+    <w:p/>
+    <w:p/>
+    <w:p/>
+    <w:p/>
+    <w:p/>
+    <w:p/>
+    <w:p/>
+    <w:p>
+      <w:pPr>
+        <w:pStyle w:val="Heading1"/>
+      </w:pPr>
+      <w:r>
+        <w:t>Conclusion</w:t>
+      </w:r>
+    </w:p>
+    <w:p/>
+    <w:p/>
+    <w:p/>
+    <w:p/>
     <w:sectPr>
       <w:pgSz w:w="11906" w:h="16838"/>
       <w:pgMar w:top="1440" w:right="1440" w:bottom="1440" w:left="1440" w:header="708" w:footer="708" w:gutter="0"/>
@@ -912,6 +1343,149 @@
 <file path=word/numbering.xml><?xml version="1.0" encoding="utf-8"?>
 <w:numbering xmlns:wpc="http://schemas.microsoft.com/office/word/2010/wordprocessingCanvas" xmlns:cx="http://schemas.microsoft.com/office/drawing/2014/chartex" xmlns:cx1="http://schemas.microsoft.com/office/drawing/2015/9/8/chartex" xmlns:cx2="http://schemas.microsoft.com/office/drawing/2015/10/21/chartex" xmlns:cx3="http://schemas.microsoft.com/office/drawing/2016/5/9/chartex" xmlns:cx4="http://schemas.microsoft.com/office/drawing/2016/5/10/chartex" xmlns:cx5="http://schemas.microsoft.com/office/drawing/2016/5/11/chartex" xmlns:cx6="http://schemas.microsoft.com/office/drawing/2016/5/12/chartex" xmlns:cx7="http://schemas.microsoft.com/office/drawing/2016/5/13/chartex" xmlns:cx8="http://schemas.microsoft.com/office/drawing/2016/5/14/chartex" xmlns:mc="http://schemas.openxmlformats.org/markup-compatibility/2006" xmlns:aink="http://schemas.microsoft.com/office/drawing/2016/ink" xmlns:am3d="http://schemas.microsoft.com/office/drawing/2017/model3d" xmlns:o="urn:schemas-microsoft-com:office:office" xmlns:r="http://schemas.openxmlformats.org/officeDocument/2006/relationships" xmlns:m="http://schemas.openxmlformats.org/officeDocument/2006/math" xmlns:v="urn:schemas-microsoft-com:vml" xmlns:wp14="http://schemas.microsoft.com/office/word/2010/wordprocessingDrawing" xmlns:wp="http://schemas.openxmlformats.org/drawingml/2006/wordprocessingDrawing" xmlns:w10="urn:schemas-microsoft-com:office:word" xmlns:w="http://schemas.openxmlformats.org/wordprocessingml/2006/main" xmlns:w14="http://schemas.microsoft.com/office/word/2010/wordml" xmlns:w15="http://schemas.microsoft.com/office/word/2012/wordml" xmlns:w16cex="http://schemas.microsoft.com/office/word/2018/wordml/cex" xmlns:w16cid="http://schemas.microsoft.com/office/word/2016/wordml/cid" xmlns:w16="http://schemas.microsoft.com/office/word/2018/wordml" xmlns:w16se="http://schemas.microsoft.com/office/word/2015/wordml/symex" xmlns:wpg="http://schemas.microsoft.com/office/word/2010/wordprocessingGroup" xmlns:wpi="http://schemas.microsoft.com/office/word/2010/wordprocessingInk" xmlns:wne="http://schemas.microsoft.com/office/word/2006/wordml" xmlns:wps="http://schemas.microsoft.com/office/word/2010/wordprocessingShape" mc:Ignorable="w14 w15 w16se w16cid w16 w16cex wp14">
   <w:abstractNum w:abstractNumId="0" w15:restartNumberingAfterBreak="0">
+    <w:nsid w:val="08F552E8"/>
+    <w:multiLevelType w:val="multilevel"/>
+    <w:tmpl w:val="10B8E2EE"/>
+    <w:lvl w:ilvl="0">
+      <w:start w:val="1"/>
+      <w:numFmt w:val="decimal"/>
+      <w:pStyle w:val="Heading1"/>
+      <w:lvlText w:val="%1"/>
+      <w:lvlJc w:val="left"/>
+      <w:pPr>
+        <w:ind w:left="432" w:hanging="432"/>
+      </w:pPr>
+      <w:rPr>
+        <w:b w:val="0"/>
+        <w:bCs w:val="0"/>
+        <w:i w:val="0"/>
+        <w:iCs w:val="0"/>
+        <w:caps w:val="0"/>
+        <w:smallCaps w:val="0"/>
+        <w:strike w:val="0"/>
+        <w:dstrike w:val="0"/>
+        <w:outline w:val="0"/>
+        <w:shadow w:val="0"/>
+        <w:emboss w:val="0"/>
+        <w:imprint w:val="0"/>
+        <w:noProof w:val="0"/>
+        <w:vanish w:val="0"/>
+        <w:spacing w:val="0"/>
+        <w:kern w:val="0"/>
+        <w:position w:val="0"/>
+        <w:u w:val="none"/>
+        <w:effect w:val="none"/>
+        <w:vertAlign w:val="baseline"/>
+        <w:em w:val="none"/>
+        <w:specVanish w:val="0"/>
+        <w14:glow w14:rad="0">
+          <w14:srgbClr w14:val="000000"/>
+        </w14:glow>
+        <w14:shadow w14:blurRad="0" w14:dist="0" w14:dir="0" w14:sx="0" w14:sy="0" w14:kx="0" w14:ky="0" w14:algn="none">
+          <w14:srgbClr w14:val="000000"/>
+        </w14:shadow>
+        <w14:reflection w14:blurRad="0" w14:stA="0" w14:stPos="0" w14:endA="0" w14:endPos="0" w14:dist="0" w14:dir="0" w14:fadeDir="0" w14:sx="0" w14:sy="0" w14:kx="0" w14:ky="0" w14:algn="none"/>
+        <w14:textOutline w14:w="0" w14:cap="rnd" w14:cmpd="sng" w14:algn="ctr">
+          <w14:noFill/>
+          <w14:prstDash w14:val="solid"/>
+          <w14:bevel/>
+        </w14:textOutline>
+        <w14:scene3d>
+          <w14:camera w14:prst="orthographicFront"/>
+          <w14:lightRig w14:rig="threePt" w14:dir="t">
+            <w14:rot w14:lat="0" w14:lon="0" w14:rev="0"/>
+          </w14:lightRig>
+        </w14:scene3d>
+        <w14:props3d w14:extrusionH="0" w14:contourW="0" w14:prstMaterial="none"/>
+        <w14:ligatures w14:val="none"/>
+        <w14:numForm w14:val="default"/>
+        <w14:numSpacing w14:val="default"/>
+        <w14:stylisticSets/>
+        <w14:cntxtAlts w14:val="0"/>
+      </w:rPr>
+    </w:lvl>
+    <w:lvl w:ilvl="1">
+      <w:start w:val="1"/>
+      <w:numFmt w:val="decimal"/>
+      <w:pStyle w:val="Heading2"/>
+      <w:lvlText w:val="%1.%2"/>
+      <w:lvlJc w:val="left"/>
+      <w:pPr>
+        <w:ind w:left="576" w:hanging="576"/>
+      </w:pPr>
+    </w:lvl>
+    <w:lvl w:ilvl="2">
+      <w:start w:val="1"/>
+      <w:numFmt w:val="decimal"/>
+      <w:pStyle w:val="Heading3"/>
+      <w:lvlText w:val="%1.%2.%3"/>
+      <w:lvlJc w:val="left"/>
+      <w:pPr>
+        <w:ind w:left="720" w:hanging="720"/>
+      </w:pPr>
+    </w:lvl>
+    <w:lvl w:ilvl="3">
+      <w:start w:val="1"/>
+      <w:numFmt w:val="decimal"/>
+      <w:pStyle w:val="Heading4"/>
+      <w:lvlText w:val="%1.%2.%3.%4"/>
+      <w:lvlJc w:val="left"/>
+      <w:pPr>
+        <w:ind w:left="864" w:hanging="864"/>
+      </w:pPr>
+    </w:lvl>
+    <w:lvl w:ilvl="4">
+      <w:start w:val="1"/>
+      <w:numFmt w:val="decimal"/>
+      <w:pStyle w:val="Heading5"/>
+      <w:lvlText w:val="%1.%2.%3.%4.%5"/>
+      <w:lvlJc w:val="left"/>
+      <w:pPr>
+        <w:ind w:left="1008" w:hanging="1008"/>
+      </w:pPr>
+    </w:lvl>
+    <w:lvl w:ilvl="5">
+      <w:start w:val="1"/>
+      <w:numFmt w:val="decimal"/>
+      <w:pStyle w:val="Heading6"/>
+      <w:lvlText w:val="%1.%2.%3.%4.%5.%6"/>
+      <w:lvlJc w:val="left"/>
+      <w:pPr>
+        <w:ind w:left="1152" w:hanging="1152"/>
+      </w:pPr>
+    </w:lvl>
+    <w:lvl w:ilvl="6">
+      <w:start w:val="1"/>
+      <w:numFmt w:val="decimal"/>
+      <w:pStyle w:val="Heading7"/>
+      <w:lvlText w:val="%1.%2.%3.%4.%5.%6.%7"/>
+      <w:lvlJc w:val="left"/>
+      <w:pPr>
+        <w:ind w:left="1296" w:hanging="1296"/>
+      </w:pPr>
+    </w:lvl>
+    <w:lvl w:ilvl="7">
+      <w:start w:val="1"/>
+      <w:numFmt w:val="decimal"/>
+      <w:pStyle w:val="Heading8"/>
+      <w:lvlText w:val="%1.%2.%3.%4.%5.%6.%7.%8"/>
+      <w:lvlJc w:val="left"/>
+      <w:pPr>
+        <w:ind w:left="1440" w:hanging="1440"/>
+      </w:pPr>
+    </w:lvl>
+    <w:lvl w:ilvl="8">
+      <w:start w:val="1"/>
+      <w:numFmt w:val="decimal"/>
+      <w:pStyle w:val="Heading9"/>
+      <w:lvlText w:val="%1.%2.%3.%4.%5.%6.%7.%8.%9"/>
+      <w:lvlJc w:val="left"/>
+      <w:pPr>
+        <w:ind w:left="1584" w:hanging="1584"/>
+      </w:pPr>
+    </w:lvl>
+  </w:abstractNum>
+  <w:abstractNum w:abstractNumId="1" w15:restartNumberingAfterBreak="0">
     <w:nsid w:val="27233010"/>
     <w:multiLevelType w:val="hybridMultilevel"/>
     <w:tmpl w:val="34A4EC3C"/>
@@ -1024,7 +1598,7 @@
       </w:rPr>
     </w:lvl>
   </w:abstractNum>
-  <w:abstractNum w:abstractNumId="1" w15:restartNumberingAfterBreak="0">
+  <w:abstractNum w:abstractNumId="2" w15:restartNumberingAfterBreak="0">
     <w:nsid w:val="30D641AB"/>
     <w:multiLevelType w:val="hybridMultilevel"/>
     <w:tmpl w:val="D8FE058A"/>
@@ -1137,7 +1711,7 @@
       </w:rPr>
     </w:lvl>
   </w:abstractNum>
-  <w:abstractNum w:abstractNumId="2" w15:restartNumberingAfterBreak="0">
+  <w:abstractNum w:abstractNumId="3" w15:restartNumberingAfterBreak="0">
     <w:nsid w:val="41B80115"/>
     <w:multiLevelType w:val="hybridMultilevel"/>
     <w:tmpl w:val="67CA1500"/>
@@ -1250,14 +1824,109 @@
       </w:rPr>
     </w:lvl>
   </w:abstractNum>
+  <w:abstractNum w:abstractNumId="4" w15:restartNumberingAfterBreak="0">
+    <w:nsid w:val="78B210EE"/>
+    <w:multiLevelType w:val="hybridMultilevel"/>
+    <w:tmpl w:val="CC2A25F4"/>
+    <w:lvl w:ilvl="0" w:tplc="1C09000F">
+      <w:start w:val="1"/>
+      <w:numFmt w:val="decimal"/>
+      <w:lvlText w:val="%1."/>
+      <w:lvlJc w:val="left"/>
+      <w:pPr>
+        <w:ind w:left="720" w:hanging="360"/>
+      </w:pPr>
+      <w:rPr>
+        <w:rFonts w:hint="default"/>
+      </w:rPr>
+    </w:lvl>
+    <w:lvl w:ilvl="1" w:tplc="1C090019" w:tentative="1">
+      <w:start w:val="1"/>
+      <w:numFmt w:val="lowerLetter"/>
+      <w:lvlText w:val="%2."/>
+      <w:lvlJc w:val="left"/>
+      <w:pPr>
+        <w:ind w:left="1440" w:hanging="360"/>
+      </w:pPr>
+    </w:lvl>
+    <w:lvl w:ilvl="2" w:tplc="1C09001B" w:tentative="1">
+      <w:start w:val="1"/>
+      <w:numFmt w:val="lowerRoman"/>
+      <w:lvlText w:val="%3."/>
+      <w:lvlJc w:val="right"/>
+      <w:pPr>
+        <w:ind w:left="2160" w:hanging="180"/>
+      </w:pPr>
+    </w:lvl>
+    <w:lvl w:ilvl="3" w:tplc="1C09000F" w:tentative="1">
+      <w:start w:val="1"/>
+      <w:numFmt w:val="decimal"/>
+      <w:lvlText w:val="%4."/>
+      <w:lvlJc w:val="left"/>
+      <w:pPr>
+        <w:ind w:left="2880" w:hanging="360"/>
+      </w:pPr>
+    </w:lvl>
+    <w:lvl w:ilvl="4" w:tplc="1C090019" w:tentative="1">
+      <w:start w:val="1"/>
+      <w:numFmt w:val="lowerLetter"/>
+      <w:lvlText w:val="%5."/>
+      <w:lvlJc w:val="left"/>
+      <w:pPr>
+        <w:ind w:left="3600" w:hanging="360"/>
+      </w:pPr>
+    </w:lvl>
+    <w:lvl w:ilvl="5" w:tplc="1C09001B" w:tentative="1">
+      <w:start w:val="1"/>
+      <w:numFmt w:val="lowerRoman"/>
+      <w:lvlText w:val="%6."/>
+      <w:lvlJc w:val="right"/>
+      <w:pPr>
+        <w:ind w:left="4320" w:hanging="180"/>
+      </w:pPr>
+    </w:lvl>
+    <w:lvl w:ilvl="6" w:tplc="1C09000F" w:tentative="1">
+      <w:start w:val="1"/>
+      <w:numFmt w:val="decimal"/>
+      <w:lvlText w:val="%7."/>
+      <w:lvlJc w:val="left"/>
+      <w:pPr>
+        <w:ind w:left="5040" w:hanging="360"/>
+      </w:pPr>
+    </w:lvl>
+    <w:lvl w:ilvl="7" w:tplc="1C090019" w:tentative="1">
+      <w:start w:val="1"/>
+      <w:numFmt w:val="lowerLetter"/>
+      <w:lvlText w:val="%8."/>
+      <w:lvlJc w:val="left"/>
+      <w:pPr>
+        <w:ind w:left="5760" w:hanging="360"/>
+      </w:pPr>
+    </w:lvl>
+    <w:lvl w:ilvl="8" w:tplc="1C09001B" w:tentative="1">
+      <w:start w:val="1"/>
+      <w:numFmt w:val="lowerRoman"/>
+      <w:lvlText w:val="%9."/>
+      <w:lvlJc w:val="right"/>
+      <w:pPr>
+        <w:ind w:left="6480" w:hanging="180"/>
+      </w:pPr>
+    </w:lvl>
+  </w:abstractNum>
   <w:num w:numId="1">
+    <w:abstractNumId w:val="2"/>
+  </w:num>
+  <w:num w:numId="2">
     <w:abstractNumId w:val="1"/>
   </w:num>
-  <w:num w:numId="2">
+  <w:num w:numId="3">
+    <w:abstractNumId w:val="3"/>
+  </w:num>
+  <w:num w:numId="4">
+    <w:abstractNumId w:val="4"/>
+  </w:num>
+  <w:num w:numId="5">
     <w:abstractNumId w:val="0"/>
-  </w:num>
-  <w:num w:numId="3">
-    <w:abstractNumId w:val="2"/>
   </w:num>
 </w:numbering>
 </file>
@@ -1668,16 +2337,19 @@
     <w:link w:val="Heading1Char"/>
     <w:uiPriority w:val="9"/>
     <w:qFormat/>
-    <w:rsid w:val="0047244D"/>
+    <w:rsid w:val="00C361F3"/>
     <w:pPr>
       <w:keepNext/>
       <w:keepLines/>
+      <w:numPr>
+        <w:numId w:val="5"/>
+      </w:numPr>
       <w:spacing w:before="240" w:after="0"/>
       <w:outlineLvl w:val="0"/>
     </w:pPr>
     <w:rPr>
       <w:rFonts w:asciiTheme="majorHAnsi" w:eastAsiaTheme="majorEastAsia" w:hAnsiTheme="majorHAnsi" w:cstheme="majorBidi"/>
-      <w:color w:val="2F5496" w:themeColor="accent1" w:themeShade="BF"/>
+      <w:b/>
       <w:sz w:val="32"/>
       <w:szCs w:val="32"/>
     </w:rPr>
@@ -1690,24 +2362,214 @@
     <w:uiPriority w:val="9"/>
     <w:unhideWhenUsed/>
     <w:qFormat/>
-    <w:rsid w:val="0082550B"/>
+    <w:rsid w:val="00C361F3"/>
     <w:pPr>
       <w:keepNext/>
       <w:keepLines/>
+      <w:numPr>
+        <w:ilvl w:val="1"/>
+        <w:numId w:val="5"/>
+      </w:numPr>
       <w:spacing w:before="40" w:after="0"/>
       <w:outlineLvl w:val="1"/>
     </w:pPr>
     <w:rPr>
       <w:rFonts w:asciiTheme="majorHAnsi" w:eastAsiaTheme="majorEastAsia" w:hAnsiTheme="majorHAnsi" w:cstheme="majorBidi"/>
-      <w:color w:val="2F5496" w:themeColor="accent1" w:themeShade="BF"/>
+      <w:b/>
       <w:sz w:val="26"/>
       <w:szCs w:val="26"/>
+    </w:rPr>
+  </w:style>
+  <w:style w:type="paragraph" w:styleId="Heading3">
+    <w:name w:val="heading 3"/>
+    <w:basedOn w:val="Normal"/>
+    <w:next w:val="Normal"/>
+    <w:link w:val="Heading3Char"/>
+    <w:uiPriority w:val="9"/>
+    <w:semiHidden/>
+    <w:unhideWhenUsed/>
+    <w:qFormat/>
+    <w:rsid w:val="00702523"/>
+    <w:pPr>
+      <w:keepNext/>
+      <w:keepLines/>
+      <w:numPr>
+        <w:ilvl w:val="2"/>
+        <w:numId w:val="5"/>
+      </w:numPr>
+      <w:spacing w:before="40" w:after="0"/>
+      <w:outlineLvl w:val="2"/>
+    </w:pPr>
+    <w:rPr>
+      <w:rFonts w:asciiTheme="majorHAnsi" w:eastAsiaTheme="majorEastAsia" w:hAnsiTheme="majorHAnsi" w:cstheme="majorBidi"/>
+      <w:color w:val="1F3763" w:themeColor="accent1" w:themeShade="7F"/>
+      <w:sz w:val="24"/>
+      <w:szCs w:val="24"/>
+    </w:rPr>
+  </w:style>
+  <w:style w:type="paragraph" w:styleId="Heading4">
+    <w:name w:val="heading 4"/>
+    <w:basedOn w:val="Normal"/>
+    <w:next w:val="Normal"/>
+    <w:link w:val="Heading4Char"/>
+    <w:uiPriority w:val="9"/>
+    <w:semiHidden/>
+    <w:unhideWhenUsed/>
+    <w:qFormat/>
+    <w:rsid w:val="00702523"/>
+    <w:pPr>
+      <w:keepNext/>
+      <w:keepLines/>
+      <w:numPr>
+        <w:ilvl w:val="3"/>
+        <w:numId w:val="5"/>
+      </w:numPr>
+      <w:spacing w:before="40" w:after="0"/>
+      <w:outlineLvl w:val="3"/>
+    </w:pPr>
+    <w:rPr>
+      <w:rFonts w:asciiTheme="majorHAnsi" w:eastAsiaTheme="majorEastAsia" w:hAnsiTheme="majorHAnsi" w:cstheme="majorBidi"/>
+      <w:i/>
+      <w:iCs/>
+      <w:color w:val="2F5496" w:themeColor="accent1" w:themeShade="BF"/>
+    </w:rPr>
+  </w:style>
+  <w:style w:type="paragraph" w:styleId="Heading5">
+    <w:name w:val="heading 5"/>
+    <w:basedOn w:val="Normal"/>
+    <w:next w:val="Normal"/>
+    <w:link w:val="Heading5Char"/>
+    <w:uiPriority w:val="9"/>
+    <w:semiHidden/>
+    <w:unhideWhenUsed/>
+    <w:qFormat/>
+    <w:rsid w:val="00702523"/>
+    <w:pPr>
+      <w:keepNext/>
+      <w:keepLines/>
+      <w:numPr>
+        <w:ilvl w:val="4"/>
+        <w:numId w:val="5"/>
+      </w:numPr>
+      <w:spacing w:before="40" w:after="0"/>
+      <w:outlineLvl w:val="4"/>
+    </w:pPr>
+    <w:rPr>
+      <w:rFonts w:asciiTheme="majorHAnsi" w:eastAsiaTheme="majorEastAsia" w:hAnsiTheme="majorHAnsi" w:cstheme="majorBidi"/>
+      <w:color w:val="2F5496" w:themeColor="accent1" w:themeShade="BF"/>
+    </w:rPr>
+  </w:style>
+  <w:style w:type="paragraph" w:styleId="Heading6">
+    <w:name w:val="heading 6"/>
+    <w:basedOn w:val="Normal"/>
+    <w:next w:val="Normal"/>
+    <w:link w:val="Heading6Char"/>
+    <w:uiPriority w:val="9"/>
+    <w:semiHidden/>
+    <w:unhideWhenUsed/>
+    <w:qFormat/>
+    <w:rsid w:val="00702523"/>
+    <w:pPr>
+      <w:keepNext/>
+      <w:keepLines/>
+      <w:numPr>
+        <w:ilvl w:val="5"/>
+        <w:numId w:val="5"/>
+      </w:numPr>
+      <w:spacing w:before="40" w:after="0"/>
+      <w:outlineLvl w:val="5"/>
+    </w:pPr>
+    <w:rPr>
+      <w:rFonts w:asciiTheme="majorHAnsi" w:eastAsiaTheme="majorEastAsia" w:hAnsiTheme="majorHAnsi" w:cstheme="majorBidi"/>
+      <w:color w:val="1F3763" w:themeColor="accent1" w:themeShade="7F"/>
+    </w:rPr>
+  </w:style>
+  <w:style w:type="paragraph" w:styleId="Heading7">
+    <w:name w:val="heading 7"/>
+    <w:basedOn w:val="Normal"/>
+    <w:next w:val="Normal"/>
+    <w:link w:val="Heading7Char"/>
+    <w:uiPriority w:val="9"/>
+    <w:semiHidden/>
+    <w:unhideWhenUsed/>
+    <w:qFormat/>
+    <w:rsid w:val="00702523"/>
+    <w:pPr>
+      <w:keepNext/>
+      <w:keepLines/>
+      <w:numPr>
+        <w:ilvl w:val="6"/>
+        <w:numId w:val="5"/>
+      </w:numPr>
+      <w:spacing w:before="40" w:after="0"/>
+      <w:outlineLvl w:val="6"/>
+    </w:pPr>
+    <w:rPr>
+      <w:rFonts w:asciiTheme="majorHAnsi" w:eastAsiaTheme="majorEastAsia" w:hAnsiTheme="majorHAnsi" w:cstheme="majorBidi"/>
+      <w:i/>
+      <w:iCs/>
+      <w:color w:val="1F3763" w:themeColor="accent1" w:themeShade="7F"/>
+    </w:rPr>
+  </w:style>
+  <w:style w:type="paragraph" w:styleId="Heading8">
+    <w:name w:val="heading 8"/>
+    <w:basedOn w:val="Normal"/>
+    <w:next w:val="Normal"/>
+    <w:link w:val="Heading8Char"/>
+    <w:uiPriority w:val="9"/>
+    <w:semiHidden/>
+    <w:unhideWhenUsed/>
+    <w:qFormat/>
+    <w:rsid w:val="00702523"/>
+    <w:pPr>
+      <w:keepNext/>
+      <w:keepLines/>
+      <w:numPr>
+        <w:ilvl w:val="7"/>
+        <w:numId w:val="5"/>
+      </w:numPr>
+      <w:spacing w:before="40" w:after="0"/>
+      <w:outlineLvl w:val="7"/>
+    </w:pPr>
+    <w:rPr>
+      <w:rFonts w:asciiTheme="majorHAnsi" w:eastAsiaTheme="majorEastAsia" w:hAnsiTheme="majorHAnsi" w:cstheme="majorBidi"/>
+      <w:color w:val="272727" w:themeColor="text1" w:themeTint="D8"/>
+      <w:sz w:val="21"/>
+      <w:szCs w:val="21"/>
+    </w:rPr>
+  </w:style>
+  <w:style w:type="paragraph" w:styleId="Heading9">
+    <w:name w:val="heading 9"/>
+    <w:basedOn w:val="Normal"/>
+    <w:next w:val="Normal"/>
+    <w:link w:val="Heading9Char"/>
+    <w:uiPriority w:val="9"/>
+    <w:semiHidden/>
+    <w:unhideWhenUsed/>
+    <w:qFormat/>
+    <w:rsid w:val="00702523"/>
+    <w:pPr>
+      <w:keepNext/>
+      <w:keepLines/>
+      <w:numPr>
+        <w:ilvl w:val="8"/>
+        <w:numId w:val="5"/>
+      </w:numPr>
+      <w:spacing w:before="40" w:after="0"/>
+      <w:outlineLvl w:val="8"/>
+    </w:pPr>
+    <w:rPr>
+      <w:rFonts w:asciiTheme="majorHAnsi" w:eastAsiaTheme="majorEastAsia" w:hAnsiTheme="majorHAnsi" w:cstheme="majorBidi"/>
+      <w:i/>
+      <w:iCs/>
+      <w:color w:val="272727" w:themeColor="text1" w:themeTint="D8"/>
+      <w:sz w:val="21"/>
+      <w:szCs w:val="21"/>
     </w:rPr>
   </w:style>
   <w:style w:type="character" w:default="1" w:styleId="DefaultParagraphFont">
     <w:name w:val="Default Paragraph Font"/>
     <w:uiPriority w:val="1"/>
-    <w:semiHidden/>
     <w:unhideWhenUsed/>
   </w:style>
   <w:style w:type="table" w:default="1" w:styleId="TableNormal">
@@ -1747,10 +2609,10 @@
     <w:basedOn w:val="DefaultParagraphFont"/>
     <w:link w:val="Heading1"/>
     <w:uiPriority w:val="9"/>
-    <w:rsid w:val="0047244D"/>
+    <w:rsid w:val="00C361F3"/>
     <w:rPr>
       <w:rFonts w:asciiTheme="majorHAnsi" w:eastAsiaTheme="majorEastAsia" w:hAnsiTheme="majorHAnsi" w:cstheme="majorBidi"/>
-      <w:color w:val="2F5496" w:themeColor="accent1" w:themeShade="BF"/>
+      <w:b/>
       <w:sz w:val="32"/>
       <w:szCs w:val="32"/>
     </w:rPr>
@@ -1771,10 +2633,10 @@
     <w:basedOn w:val="DefaultParagraphFont"/>
     <w:link w:val="Heading2"/>
     <w:uiPriority w:val="9"/>
-    <w:rsid w:val="0082550B"/>
+    <w:rsid w:val="00C361F3"/>
     <w:rPr>
       <w:rFonts w:asciiTheme="majorHAnsi" w:eastAsiaTheme="majorEastAsia" w:hAnsiTheme="majorHAnsi" w:cstheme="majorBidi"/>
-      <w:color w:val="2F5496" w:themeColor="accent1" w:themeShade="BF"/>
+      <w:b/>
       <w:sz w:val="26"/>
       <w:szCs w:val="26"/>
     </w:rPr>
@@ -1828,6 +2690,111 @@
     <w:rPr>
       <w:color w:val="0000FF"/>
       <w:u w:val="single"/>
+    </w:rPr>
+  </w:style>
+  <w:style w:type="paragraph" w:styleId="NoSpacing">
+    <w:name w:val="No Spacing"/>
+    <w:uiPriority w:val="1"/>
+    <w:qFormat/>
+    <w:rsid w:val="00702523"/>
+    <w:pPr>
+      <w:spacing w:after="0" w:line="240" w:lineRule="auto"/>
+    </w:pPr>
+  </w:style>
+  <w:style w:type="character" w:customStyle="1" w:styleId="Heading3Char">
+    <w:name w:val="Heading 3 Char"/>
+    <w:basedOn w:val="DefaultParagraphFont"/>
+    <w:link w:val="Heading3"/>
+    <w:uiPriority w:val="9"/>
+    <w:semiHidden/>
+    <w:rsid w:val="00702523"/>
+    <w:rPr>
+      <w:rFonts w:asciiTheme="majorHAnsi" w:eastAsiaTheme="majorEastAsia" w:hAnsiTheme="majorHAnsi" w:cstheme="majorBidi"/>
+      <w:color w:val="1F3763" w:themeColor="accent1" w:themeShade="7F"/>
+      <w:sz w:val="24"/>
+      <w:szCs w:val="24"/>
+    </w:rPr>
+  </w:style>
+  <w:style w:type="character" w:customStyle="1" w:styleId="Heading4Char">
+    <w:name w:val="Heading 4 Char"/>
+    <w:basedOn w:val="DefaultParagraphFont"/>
+    <w:link w:val="Heading4"/>
+    <w:uiPriority w:val="9"/>
+    <w:semiHidden/>
+    <w:rsid w:val="00702523"/>
+    <w:rPr>
+      <w:rFonts w:asciiTheme="majorHAnsi" w:eastAsiaTheme="majorEastAsia" w:hAnsiTheme="majorHAnsi" w:cstheme="majorBidi"/>
+      <w:i/>
+      <w:iCs/>
+      <w:color w:val="2F5496" w:themeColor="accent1" w:themeShade="BF"/>
+    </w:rPr>
+  </w:style>
+  <w:style w:type="character" w:customStyle="1" w:styleId="Heading5Char">
+    <w:name w:val="Heading 5 Char"/>
+    <w:basedOn w:val="DefaultParagraphFont"/>
+    <w:link w:val="Heading5"/>
+    <w:uiPriority w:val="9"/>
+    <w:semiHidden/>
+    <w:rsid w:val="00702523"/>
+    <w:rPr>
+      <w:rFonts w:asciiTheme="majorHAnsi" w:eastAsiaTheme="majorEastAsia" w:hAnsiTheme="majorHAnsi" w:cstheme="majorBidi"/>
+      <w:color w:val="2F5496" w:themeColor="accent1" w:themeShade="BF"/>
+    </w:rPr>
+  </w:style>
+  <w:style w:type="character" w:customStyle="1" w:styleId="Heading6Char">
+    <w:name w:val="Heading 6 Char"/>
+    <w:basedOn w:val="DefaultParagraphFont"/>
+    <w:link w:val="Heading6"/>
+    <w:uiPriority w:val="9"/>
+    <w:semiHidden/>
+    <w:rsid w:val="00702523"/>
+    <w:rPr>
+      <w:rFonts w:asciiTheme="majorHAnsi" w:eastAsiaTheme="majorEastAsia" w:hAnsiTheme="majorHAnsi" w:cstheme="majorBidi"/>
+      <w:color w:val="1F3763" w:themeColor="accent1" w:themeShade="7F"/>
+    </w:rPr>
+  </w:style>
+  <w:style w:type="character" w:customStyle="1" w:styleId="Heading7Char">
+    <w:name w:val="Heading 7 Char"/>
+    <w:basedOn w:val="DefaultParagraphFont"/>
+    <w:link w:val="Heading7"/>
+    <w:uiPriority w:val="9"/>
+    <w:semiHidden/>
+    <w:rsid w:val="00702523"/>
+    <w:rPr>
+      <w:rFonts w:asciiTheme="majorHAnsi" w:eastAsiaTheme="majorEastAsia" w:hAnsiTheme="majorHAnsi" w:cstheme="majorBidi"/>
+      <w:i/>
+      <w:iCs/>
+      <w:color w:val="1F3763" w:themeColor="accent1" w:themeShade="7F"/>
+    </w:rPr>
+  </w:style>
+  <w:style w:type="character" w:customStyle="1" w:styleId="Heading8Char">
+    <w:name w:val="Heading 8 Char"/>
+    <w:basedOn w:val="DefaultParagraphFont"/>
+    <w:link w:val="Heading8"/>
+    <w:uiPriority w:val="9"/>
+    <w:semiHidden/>
+    <w:rsid w:val="00702523"/>
+    <w:rPr>
+      <w:rFonts w:asciiTheme="majorHAnsi" w:eastAsiaTheme="majorEastAsia" w:hAnsiTheme="majorHAnsi" w:cstheme="majorBidi"/>
+      <w:color w:val="272727" w:themeColor="text1" w:themeTint="D8"/>
+      <w:sz w:val="21"/>
+      <w:szCs w:val="21"/>
+    </w:rPr>
+  </w:style>
+  <w:style w:type="character" w:customStyle="1" w:styleId="Heading9Char">
+    <w:name w:val="Heading 9 Char"/>
+    <w:basedOn w:val="DefaultParagraphFont"/>
+    <w:link w:val="Heading9"/>
+    <w:uiPriority w:val="9"/>
+    <w:semiHidden/>
+    <w:rsid w:val="00702523"/>
+    <w:rPr>
+      <w:rFonts w:asciiTheme="majorHAnsi" w:eastAsiaTheme="majorEastAsia" w:hAnsiTheme="majorHAnsi" w:cstheme="majorBidi"/>
+      <w:i/>
+      <w:iCs/>
+      <w:color w:val="272727" w:themeColor="text1" w:themeTint="D8"/>
+      <w:sz w:val="21"/>
+      <w:szCs w:val="21"/>
     </w:rPr>
   </w:style>
 </w:styles>

</xml_diff>